<commit_message>
Second Commit after ading additional explanatory text
</commit_message>
<xml_diff>
--- a/PA1_template.docx
+++ b/PA1_template.docx
@@ -1543,9 +1543,19 @@
         </w:rPr>
         <w:t xml:space="preserve">dat2&lt;-dat1</w:t>
       </w:r>
-      <w:r>
-        <w:br w:type="textWrapping"/>
-      </w:r>
+    </w:p>
+    <w:p>
+      <w:pPr>
+        <w:pStyle w:val="FirstParagraph"/>
+      </w:pPr>
+      <w:r>
+        <w:t xml:space="preserve">Use the mean to fill in the missing data (simplest option)</w:t>
+      </w:r>
+    </w:p>
+    <w:p>
+      <w:pPr>
+        <w:pStyle w:val="SourceCode"/>
+      </w:pPr>
       <w:r>
         <w:rPr>
           <w:rStyle w:val="NormalTok"/>
@@ -1890,7 +1900,7 @@
               <a:graphicData uri="http://schemas.openxmlformats.org/drawingml/2006/picture">
                 <pic:pic>
                   <pic:nvPicPr>
-                    <pic:cNvPr descr="PA1_template_files/figure-docx/unnamed-chunk-11-1.png" id="0" name="Picture"/>
+                    <pic:cNvPr descr="PA1_template_files/figure-docx/unnamed-chunk-12-1.png" id="0" name="Picture"/>
                     <pic:cNvPicPr>
                       <a:picLocks noChangeArrowheads="1" noChangeAspect="1"/>
                     </pic:cNvPicPr>
@@ -2405,7 +2415,7 @@
               <a:graphicData uri="http://schemas.openxmlformats.org/drawingml/2006/picture">
                 <pic:pic>
                   <pic:nvPicPr>
-                    <pic:cNvPr descr="PA1_template_files/figure-docx/unnamed-chunk-14-1.png" id="0" name="Picture"/>
+                    <pic:cNvPr descr="PA1_template_files/figure-docx/unnamed-chunk-15-1.png" id="0" name="Picture"/>
                     <pic:cNvPicPr>
                       <a:picLocks noChangeArrowheads="1" noChangeAspect="1"/>
                     </pic:cNvPicPr>
@@ -2552,7 +2562,7 @@
     </w:lvl>
   </w:abstractNum>
   <w:abstractNum w:abstractNumId="990">
-    <w:nsid w:val="30c1da4d"/>
+    <w:nsid w:val="44f072eb"/>
     <w:multiLevelType w:val="multilevel"/>
     <w:lvl w:ilvl="0">
       <w:numFmt w:val="bullet"/>

</xml_diff>